<commit_message>
Práctica 5 Piecewise Transformations
</commit_message>
<xml_diff>
--- a/Práctica 4 Spatial Transformation/Spatial Transformation.docx
+++ b/Práctica 4 Spatial Transformation/Spatial Transformation.docx
@@ -219,8 +219,6 @@
         </w:rPr>
         <w:t>a</w:t>
       </w:r>
-      <w:bookmarkStart w:id="0" w:name="_GoBack"/>
-      <w:bookmarkEnd w:id="0"/>
       <w:r>
         <w:rPr>
           <w:lang w:val="es-MX"/>
@@ -1079,26 +1077,26 @@
           <w:lang w:val="es-MX"/>
         </w:rPr>
         <w:drawing>
-          <wp:anchor distT="0" distB="0" distL="114300" distR="114300" simplePos="0" relativeHeight="251661312" behindDoc="0" locked="0" layoutInCell="1" allowOverlap="1" wp14:anchorId="358CC895" wp14:editId="4E74F7BA">
+          <wp:anchor distT="0" distB="0" distL="114300" distR="114300" simplePos="0" relativeHeight="251661312" behindDoc="0" locked="0" layoutInCell="1" allowOverlap="1" wp14:anchorId="358CC895" wp14:editId="382B40AF">
             <wp:simplePos x="0" y="0"/>
             <wp:positionH relativeFrom="column">
-              <wp:posOffset>529590</wp:posOffset>
+              <wp:posOffset>525145</wp:posOffset>
             </wp:positionH>
             <wp:positionV relativeFrom="paragraph">
-              <wp:posOffset>3175</wp:posOffset>
+              <wp:posOffset>159385</wp:posOffset>
             </wp:positionV>
-            <wp:extent cx="5010849" cy="2734057"/>
-            <wp:effectExtent l="0" t="0" r="0" b="9525"/>
+            <wp:extent cx="5010785" cy="2420620"/>
+            <wp:effectExtent l="0" t="0" r="0" b="0"/>
             <wp:wrapThrough wrapText="bothSides">
               <wp:wrapPolygon edited="0">
                 <wp:start x="0" y="0"/>
-                <wp:lineTo x="0" y="21525"/>
-                <wp:lineTo x="21515" y="21525"/>
+                <wp:lineTo x="0" y="21419"/>
+                <wp:lineTo x="21515" y="21419"/>
                 <wp:lineTo x="21515" y="0"/>
                 <wp:lineTo x="0" y="0"/>
               </wp:wrapPolygon>
             </wp:wrapThrough>
-            <wp:docPr id="9" name="Imagen 9" descr="Imagen que contiene captura de pantalla&#10;&#10;Descripción generada automáticamente"/>
+            <wp:docPr id="9" name="Imagen 9"/>
             <wp:cNvGraphicFramePr>
               <a:graphicFrameLocks xmlns:a="http://schemas.openxmlformats.org/drawingml/2006/main" noChangeAspect="1"/>
             </wp:cNvGraphicFramePr>
@@ -1124,7 +1122,7 @@
                   <pic:spPr>
                     <a:xfrm>
                       <a:off x="0" y="0"/>
-                      <a:ext cx="5010849" cy="2734057"/>
+                      <a:ext cx="5010785" cy="2420620"/>
                     </a:xfrm>
                     <a:prstGeom prst="rect">
                       <a:avLst/>
@@ -1310,30 +1308,143 @@
       <w:r>
         <w:rPr>
           <w:rFonts w:ascii="Calibri" w:hAnsi="Calibri" w:cs="Arial"/>
+          <w:lang w:val="es-MX"/>
+        </w:rPr>
+        <w:t>Se define L como 25</w:t>
+      </w:r>
+      <w:r>
+        <w:rPr>
+          <w:rFonts w:ascii="Calibri" w:hAnsi="Calibri" w:cs="Arial"/>
+          <w:lang w:val="es-MX"/>
+        </w:rPr>
+        <w:t>6</w:t>
+      </w:r>
+      <w:r>
+        <w:rPr>
+          <w:rFonts w:ascii="Calibri" w:hAnsi="Calibri" w:cs="Arial"/>
+          <w:lang w:val="es-MX"/>
+        </w:rPr>
+        <w:t xml:space="preserve"> y se declara r. Se recorre la matriz </w:t>
+      </w:r>
+      <w:proofErr w:type="gramStart"/>
+      <w:r>
+        <w:rPr>
+          <w:rFonts w:ascii="Calibri" w:hAnsi="Calibri" w:cs="Arial"/>
+          <w:lang w:val="es-MX"/>
+        </w:rPr>
+        <w:t>de acuerdo a</w:t>
+      </w:r>
+      <w:proofErr w:type="gramEnd"/>
+      <w:r>
+        <w:rPr>
+          <w:rFonts w:ascii="Calibri" w:hAnsi="Calibri" w:cs="Arial"/>
+          <w:lang w:val="es-MX"/>
+        </w:rPr>
+        <w:t xml:space="preserve"> la cantidad de filas y columnas. Después se define un </w:t>
+      </w:r>
+      <w:proofErr w:type="spellStart"/>
+      <w:r>
+        <w:rPr>
+          <w:rFonts w:ascii="Calibri" w:hAnsi="Calibri" w:cs="Arial"/>
+          <w:lang w:val="es-MX"/>
+        </w:rPr>
+        <w:t>Scalar</w:t>
+      </w:r>
+      <w:proofErr w:type="spellEnd"/>
+      <w:r>
+        <w:rPr>
+          <w:rFonts w:ascii="Calibri" w:hAnsi="Calibri" w:cs="Arial"/>
+          <w:lang w:val="es-MX"/>
+        </w:rPr>
+        <w:t xml:space="preserve"> llamado </w:t>
+      </w:r>
+      <w:r>
+        <w:rPr>
+          <w:rFonts w:ascii="Calibri" w:hAnsi="Calibri" w:cs="Arial"/>
+          <w:i/>
+          <w:lang w:val="es-MX"/>
+        </w:rPr>
+        <w:t xml:space="preserve">intensidad </w:t>
+      </w:r>
+      <w:r>
+        <w:rPr>
+          <w:rFonts w:ascii="Calibri" w:hAnsi="Calibri" w:cs="Arial"/>
+          <w:lang w:val="es-MX"/>
+        </w:rPr>
+        <w:t xml:space="preserve">para obtener el valor de cada posición que se va recorriendo con los ciclos anidados. Posteriormente se asigna como r el valor de esta intensidad, la cual será la intensidad de entrada y se realiza la operación. Por </w:t>
+      </w:r>
+      <w:proofErr w:type="gramStart"/>
+      <w:r>
+        <w:rPr>
+          <w:rFonts w:ascii="Calibri" w:hAnsi="Calibri" w:cs="Arial"/>
+          <w:lang w:val="es-MX"/>
+        </w:rPr>
+        <w:t>último</w:t>
+      </w:r>
+      <w:proofErr w:type="gramEnd"/>
+      <w:r>
+        <w:rPr>
+          <w:rFonts w:ascii="Calibri" w:hAnsi="Calibri" w:cs="Arial"/>
+          <w:lang w:val="es-MX"/>
+        </w:rPr>
+        <w:t xml:space="preserve"> se asigna a la matriz de grises que había creado el valor de la ecuación y se muestra esta imagen ya con las operaciones realizadas. El resultado es el siguiente:</w:t>
+      </w:r>
+    </w:p>
+    <w:p>
+      <w:pPr>
+        <w:tabs>
+          <w:tab w:val="left" w:pos="1170"/>
+        </w:tabs>
+        <w:rPr>
+          <w:rFonts w:ascii="Calibri" w:hAnsi="Calibri" w:cs="Arial"/>
+          <w:lang w:val="es-MX"/>
+        </w:rPr>
+      </w:pPr>
+      <w:r>
+        <w:rPr>
+          <w:rFonts w:ascii="Calibri" w:hAnsi="Calibri" w:cs="Arial"/>
+          <w:lang w:val="es-MX"/>
+        </w:rPr>
+        <w:t>La imagen primero se convirtió a escala de grises y sobre esa, se operó.</w:t>
+      </w:r>
+    </w:p>
+    <w:p>
+      <w:pPr>
+        <w:tabs>
+          <w:tab w:val="left" w:pos="1170"/>
+        </w:tabs>
+        <w:rPr>
+          <w:rFonts w:ascii="Calibri" w:hAnsi="Calibri" w:cs="Arial"/>
+          <w:lang w:val="es-MX"/>
+        </w:rPr>
+      </w:pPr>
+      <w:r>
+        <w:rPr>
+          <w:rFonts w:ascii="Calibri" w:hAnsi="Calibri" w:cs="Arial"/>
           <w:noProof/>
           <w:lang w:val="es-MX"/>
         </w:rPr>
         <w:drawing>
-          <wp:anchor distT="0" distB="0" distL="114300" distR="114300" simplePos="0" relativeHeight="251662336" behindDoc="0" locked="0" layoutInCell="1" allowOverlap="1" wp14:anchorId="7280D207" wp14:editId="789AC776">
+          <wp:anchor distT="0" distB="0" distL="114300" distR="114300" simplePos="0" relativeHeight="251669504" behindDoc="0" locked="0" layoutInCell="1" allowOverlap="1" wp14:anchorId="6C5D1488" wp14:editId="63E91E77">
             <wp:simplePos x="0" y="0"/>
             <wp:positionH relativeFrom="column">
-              <wp:posOffset>158115</wp:posOffset>
+              <wp:posOffset>3110865</wp:posOffset>
             </wp:positionH>
             <wp:positionV relativeFrom="paragraph">
-              <wp:posOffset>1165860</wp:posOffset>
+              <wp:posOffset>141605</wp:posOffset>
             </wp:positionV>
-            <wp:extent cx="5612130" cy="3249295"/>
-            <wp:effectExtent l="0" t="0" r="7620" b="8255"/>
+            <wp:extent cx="3055620" cy="3550920"/>
+            <wp:effectExtent l="0" t="0" r="0" b="0"/>
             <wp:wrapThrough wrapText="bothSides">
               <wp:wrapPolygon edited="0">
                 <wp:start x="0" y="0"/>
-                <wp:lineTo x="0" y="21528"/>
-                <wp:lineTo x="21556" y="21528"/>
-                <wp:lineTo x="21556" y="0"/>
+                <wp:lineTo x="0" y="21438"/>
+                <wp:lineTo x="21411" y="21438"/>
+                <wp:lineTo x="21411" y="0"/>
                 <wp:lineTo x="0" y="0"/>
               </wp:wrapPolygon>
             </wp:wrapThrough>
-            <wp:docPr id="24" name="Imagen 24" descr="Imagen que contiene naturaleza, exterior, fuego, cielo&#10;&#10;Descripción generada automáticamente"/>
+            <wp:docPr id="5" name="Imagen 5"/>
             <wp:cNvGraphicFramePr>
               <a:graphicFrameLocks xmlns:a="http://schemas.openxmlformats.org/drawingml/2006/main" noChangeAspect="1"/>
             </wp:cNvGraphicFramePr>
@@ -1341,7 +1452,7 @@
               <a:graphicData uri="http://schemas.openxmlformats.org/drawingml/2006/picture">
                 <pic:pic xmlns:pic="http://schemas.openxmlformats.org/drawingml/2006/picture">
                   <pic:nvPicPr>
-                    <pic:cNvPr id="24" name="LINEAL.png"/>
+                    <pic:cNvPr id="2" name="grayScale.png"/>
                     <pic:cNvPicPr/>
                   </pic:nvPicPr>
                   <pic:blipFill>
@@ -1359,7 +1470,7 @@
                   <pic:spPr>
                     <a:xfrm>
                       <a:off x="0" y="0"/>
-                      <a:ext cx="5612130" cy="3249295"/>
+                      <a:ext cx="3055620" cy="3550920"/>
                     </a:xfrm>
                     <a:prstGeom prst="rect">
                       <a:avLst/>
@@ -1380,119 +1491,337 @@
       <w:r>
         <w:rPr>
           <w:rFonts w:ascii="Calibri" w:hAnsi="Calibri" w:cs="Arial"/>
-          <w:lang w:val="es-MX"/>
-        </w:rPr>
-        <w:t xml:space="preserve">Se define L como 255 y se declara r. Se recorre la matriz </w:t>
-      </w:r>
-      <w:proofErr w:type="gramStart"/>
-      <w:r>
-        <w:rPr>
-          <w:rFonts w:ascii="Calibri" w:hAnsi="Calibri" w:cs="Arial"/>
-          <w:lang w:val="es-MX"/>
-        </w:rPr>
-        <w:t>de acuerdo a</w:t>
-      </w:r>
-      <w:proofErr w:type="gramEnd"/>
-      <w:r>
-        <w:rPr>
-          <w:rFonts w:ascii="Calibri" w:hAnsi="Calibri" w:cs="Arial"/>
-          <w:lang w:val="es-MX"/>
-        </w:rPr>
-        <w:t xml:space="preserve"> la cantidad de filas y columnas. Después se define un </w:t>
+          <w:noProof/>
+          <w:lang w:val="es-MX"/>
+        </w:rPr>
+        <w:drawing>
+          <wp:anchor distT="0" distB="0" distL="114300" distR="114300" simplePos="0" relativeHeight="251667456" behindDoc="0" locked="0" layoutInCell="1" allowOverlap="1" wp14:anchorId="552B6FD8" wp14:editId="24CBC0DE">
+            <wp:simplePos x="0" y="0"/>
+            <wp:positionH relativeFrom="column">
+              <wp:posOffset>-665480</wp:posOffset>
+            </wp:positionH>
+            <wp:positionV relativeFrom="paragraph">
+              <wp:posOffset>141605</wp:posOffset>
+            </wp:positionV>
+            <wp:extent cx="3060700" cy="3550920"/>
+            <wp:effectExtent l="0" t="0" r="6350" b="0"/>
+            <wp:wrapThrough wrapText="bothSides">
+              <wp:wrapPolygon edited="0">
+                <wp:start x="0" y="0"/>
+                <wp:lineTo x="0" y="21438"/>
+                <wp:lineTo x="21510" y="21438"/>
+                <wp:lineTo x="21510" y="0"/>
+                <wp:lineTo x="0" y="0"/>
+              </wp:wrapPolygon>
+            </wp:wrapThrough>
+            <wp:docPr id="2" name="Imagen 2"/>
+            <wp:cNvGraphicFramePr>
+              <a:graphicFrameLocks xmlns:a="http://schemas.openxmlformats.org/drawingml/2006/main" noChangeAspect="1"/>
+            </wp:cNvGraphicFramePr>
+            <a:graphic xmlns:a="http://schemas.openxmlformats.org/drawingml/2006/main">
+              <a:graphicData uri="http://schemas.openxmlformats.org/drawingml/2006/picture">
+                <pic:pic xmlns:pic="http://schemas.openxmlformats.org/drawingml/2006/picture">
+                  <pic:nvPicPr>
+                    <pic:cNvPr id="2" name="grayScale.png"/>
+                    <pic:cNvPicPr/>
+                  </pic:nvPicPr>
+                  <pic:blipFill>
+                    <a:blip r:embed="rId13">
+                      <a:extLst>
+                        <a:ext uri="{28A0092B-C50C-407E-A947-70E740481C1C}">
+                          <a14:useLocalDpi xmlns:a14="http://schemas.microsoft.com/office/drawing/2010/main" val="0"/>
+                        </a:ext>
+                      </a:extLst>
+                    </a:blip>
+                    <a:stretch>
+                      <a:fillRect/>
+                    </a:stretch>
+                  </pic:blipFill>
+                  <pic:spPr>
+                    <a:xfrm>
+                      <a:off x="0" y="0"/>
+                      <a:ext cx="3060700" cy="3550920"/>
+                    </a:xfrm>
+                    <a:prstGeom prst="rect">
+                      <a:avLst/>
+                    </a:prstGeom>
+                  </pic:spPr>
+                </pic:pic>
+              </a:graphicData>
+            </a:graphic>
+            <wp14:sizeRelH relativeFrom="page">
+              <wp14:pctWidth>0</wp14:pctWidth>
+            </wp14:sizeRelH>
+            <wp14:sizeRelV relativeFrom="page">
+              <wp14:pctHeight>0</wp14:pctHeight>
+            </wp14:sizeRelV>
+          </wp:anchor>
+        </w:drawing>
+      </w:r>
+    </w:p>
+    <w:p>
+      <w:pPr>
+        <w:tabs>
+          <w:tab w:val="left" w:pos="1170"/>
+        </w:tabs>
+        <w:rPr>
+          <w:rFonts w:ascii="Calibri" w:hAnsi="Calibri" w:cs="Arial"/>
+          <w:lang w:val="es-MX"/>
+        </w:rPr>
+      </w:pPr>
+    </w:p>
+    <w:p>
+      <w:pPr>
+        <w:tabs>
+          <w:tab w:val="left" w:pos="1170"/>
+        </w:tabs>
+        <w:rPr>
+          <w:rFonts w:ascii="Calibri" w:hAnsi="Calibri" w:cs="Arial"/>
+          <w:lang w:val="es-MX"/>
+        </w:rPr>
+      </w:pPr>
+    </w:p>
+    <w:p>
+      <w:pPr>
+        <w:tabs>
+          <w:tab w:val="left" w:pos="1170"/>
+        </w:tabs>
+        <w:rPr>
+          <w:rFonts w:ascii="Calibri" w:hAnsi="Calibri" w:cs="Arial"/>
+          <w:lang w:val="es-MX"/>
+        </w:rPr>
+      </w:pPr>
+    </w:p>
+    <w:p>
+      <w:pPr>
+        <w:tabs>
+          <w:tab w:val="left" w:pos="1170"/>
+        </w:tabs>
+        <w:rPr>
+          <w:rFonts w:ascii="Calibri" w:hAnsi="Calibri" w:cs="Arial"/>
+          <w:lang w:val="es-MX"/>
+        </w:rPr>
+      </w:pPr>
+    </w:p>
+    <w:p>
+      <w:pPr>
+        <w:tabs>
+          <w:tab w:val="left" w:pos="1170"/>
+        </w:tabs>
+        <w:rPr>
+          <w:rFonts w:ascii="Calibri" w:hAnsi="Calibri" w:cs="Arial"/>
+          <w:lang w:val="es-MX"/>
+        </w:rPr>
+      </w:pPr>
+    </w:p>
+    <w:p>
+      <w:pPr>
+        <w:tabs>
+          <w:tab w:val="left" w:pos="1170"/>
+        </w:tabs>
+        <w:rPr>
+          <w:rFonts w:ascii="Calibri" w:hAnsi="Calibri" w:cs="Arial"/>
+          <w:lang w:val="es-MX"/>
+        </w:rPr>
+      </w:pPr>
+    </w:p>
+    <w:p>
+      <w:pPr>
+        <w:tabs>
+          <w:tab w:val="left" w:pos="1170"/>
+        </w:tabs>
+        <w:rPr>
+          <w:rFonts w:ascii="Calibri" w:hAnsi="Calibri" w:cs="Arial"/>
+          <w:lang w:val="es-MX"/>
+        </w:rPr>
+      </w:pPr>
+    </w:p>
+    <w:p>
+      <w:pPr>
+        <w:tabs>
+          <w:tab w:val="left" w:pos="1170"/>
+        </w:tabs>
+        <w:rPr>
+          <w:rFonts w:ascii="Calibri" w:hAnsi="Calibri" w:cs="Arial"/>
+          <w:lang w:val="es-MX"/>
+        </w:rPr>
+      </w:pPr>
+    </w:p>
+    <w:p>
+      <w:pPr>
+        <w:tabs>
+          <w:tab w:val="left" w:pos="1170"/>
+        </w:tabs>
+        <w:rPr>
+          <w:rFonts w:ascii="Calibri" w:hAnsi="Calibri" w:cs="Arial"/>
+          <w:lang w:val="es-MX"/>
+        </w:rPr>
+      </w:pPr>
+    </w:p>
+    <w:p>
+      <w:pPr>
+        <w:tabs>
+          <w:tab w:val="left" w:pos="1170"/>
+        </w:tabs>
+        <w:rPr>
+          <w:rFonts w:ascii="Calibri" w:hAnsi="Calibri" w:cs="Arial"/>
+          <w:lang w:val="es-MX"/>
+        </w:rPr>
+      </w:pPr>
+    </w:p>
+    <w:p>
+      <w:pPr>
+        <w:tabs>
+          <w:tab w:val="left" w:pos="1170"/>
+        </w:tabs>
+        <w:rPr>
+          <w:rFonts w:ascii="Calibri" w:hAnsi="Calibri" w:cs="Arial"/>
+          <w:lang w:val="es-MX"/>
+        </w:rPr>
+      </w:pPr>
+    </w:p>
+    <w:p>
+      <w:pPr>
+        <w:tabs>
+          <w:tab w:val="left" w:pos="1170"/>
+        </w:tabs>
+        <w:rPr>
+          <w:rFonts w:ascii="Calibri" w:hAnsi="Calibri" w:cs="Arial"/>
+          <w:lang w:val="es-MX"/>
+        </w:rPr>
+      </w:pPr>
+    </w:p>
+    <w:p>
+      <w:pPr>
+        <w:tabs>
+          <w:tab w:val="left" w:pos="1170"/>
+        </w:tabs>
+        <w:rPr>
+          <w:rFonts w:ascii="Calibri" w:hAnsi="Calibri" w:cs="Arial"/>
+          <w:lang w:val="es-MX"/>
+        </w:rPr>
+      </w:pPr>
+    </w:p>
+    <w:p>
+      <w:pPr>
+        <w:tabs>
+          <w:tab w:val="left" w:pos="1170"/>
+        </w:tabs>
+        <w:rPr>
+          <w:rFonts w:ascii="Calibri" w:hAnsi="Calibri" w:cs="Arial"/>
+          <w:lang w:val="es-MX"/>
+        </w:rPr>
+      </w:pPr>
+    </w:p>
+    <w:p>
+      <w:pPr>
+        <w:tabs>
+          <w:tab w:val="left" w:pos="1170"/>
+        </w:tabs>
+        <w:rPr>
+          <w:rFonts w:ascii="Calibri" w:hAnsi="Calibri" w:cs="Arial"/>
+          <w:lang w:val="es-MX"/>
+        </w:rPr>
+      </w:pPr>
+    </w:p>
+    <w:p>
+      <w:pPr>
+        <w:tabs>
+          <w:tab w:val="left" w:pos="1170"/>
+        </w:tabs>
+        <w:rPr>
+          <w:rFonts w:ascii="Calibri" w:hAnsi="Calibri" w:cs="Arial"/>
+          <w:lang w:val="es-MX"/>
+        </w:rPr>
+      </w:pPr>
+    </w:p>
+    <w:p>
+      <w:pPr>
+        <w:tabs>
+          <w:tab w:val="left" w:pos="1170"/>
+        </w:tabs>
+        <w:rPr>
+          <w:rFonts w:ascii="Calibri" w:hAnsi="Calibri" w:cs="Arial"/>
+          <w:lang w:val="es-MX"/>
+        </w:rPr>
+      </w:pPr>
+    </w:p>
+    <w:p>
+      <w:pPr>
+        <w:tabs>
+          <w:tab w:val="left" w:pos="1170"/>
+        </w:tabs>
+        <w:rPr>
+          <w:rFonts w:ascii="Calibri" w:hAnsi="Calibri" w:cs="Arial"/>
+          <w:lang w:val="es-MX"/>
+        </w:rPr>
+      </w:pPr>
+    </w:p>
+    <w:p>
+      <w:pPr>
+        <w:tabs>
+          <w:tab w:val="left" w:pos="1170"/>
+        </w:tabs>
+        <w:rPr>
+          <w:rFonts w:ascii="Calibri" w:hAnsi="Calibri" w:cs="Arial"/>
+          <w:lang w:val="es-MX"/>
+        </w:rPr>
+      </w:pPr>
+    </w:p>
+    <w:p>
+      <w:pPr>
+        <w:tabs>
+          <w:tab w:val="left" w:pos="1170"/>
+        </w:tabs>
+        <w:rPr>
+          <w:rFonts w:ascii="Calibri" w:hAnsi="Calibri" w:cs="Arial"/>
+          <w:lang w:val="es-MX"/>
+        </w:rPr>
+      </w:pPr>
+    </w:p>
+    <w:p>
+      <w:pPr>
+        <w:tabs>
+          <w:tab w:val="left" w:pos="1170"/>
+        </w:tabs>
+        <w:rPr>
+          <w:rFonts w:ascii="Calibri" w:hAnsi="Calibri" w:cs="Arial"/>
+          <w:lang w:val="es-MX"/>
+        </w:rPr>
+      </w:pPr>
+      <w:r>
+        <w:rPr>
+          <w:rFonts w:ascii="Calibri" w:hAnsi="Calibri" w:cs="Arial"/>
+          <w:lang w:val="es-MX"/>
+        </w:rPr>
+        <w:lastRenderedPageBreak/>
+        <w:t xml:space="preserve">La siguiente función en ser utilizada fue </w:t>
       </w:r>
       <w:proofErr w:type="spellStart"/>
       <w:r>
         <w:rPr>
           <w:rFonts w:ascii="Calibri" w:hAnsi="Calibri" w:cs="Arial"/>
-          <w:lang w:val="es-MX"/>
-        </w:rPr>
-        <w:t>Scalar</w:t>
+          <w:b/>
+          <w:lang w:val="es-MX"/>
+        </w:rPr>
+        <w:t>logari</w:t>
+      </w:r>
+      <w:r>
+        <w:rPr>
+          <w:rFonts w:ascii="Calibri" w:hAnsi="Calibri" w:cs="Arial"/>
+          <w:b/>
+          <w:lang w:val="es-MX"/>
+        </w:rPr>
+        <w:t>thmic</w:t>
       </w:r>
       <w:proofErr w:type="spellEnd"/>
       <w:r>
         <w:rPr>
           <w:rFonts w:ascii="Calibri" w:hAnsi="Calibri" w:cs="Arial"/>
-          <w:lang w:val="es-MX"/>
-        </w:rPr>
-        <w:t xml:space="preserve"> llamado </w:t>
-      </w:r>
-      <w:r>
-        <w:rPr>
-          <w:rFonts w:ascii="Calibri" w:hAnsi="Calibri" w:cs="Arial"/>
-          <w:i/>
-          <w:lang w:val="es-MX"/>
-        </w:rPr>
-        <w:t xml:space="preserve">intensidad </w:t>
-      </w:r>
-      <w:r>
-        <w:rPr>
-          <w:rFonts w:ascii="Calibri" w:hAnsi="Calibri" w:cs="Arial"/>
-          <w:lang w:val="es-MX"/>
-        </w:rPr>
-        <w:t xml:space="preserve">para obtener el valor de cada posición que se va recorriendo con los ciclos anidados. Posteriormente se asigna como r el valor de esta intensidad, la cual será la intensidad de entrada y se realiza la operación. Por </w:t>
-      </w:r>
-      <w:proofErr w:type="gramStart"/>
-      <w:r>
-        <w:rPr>
-          <w:rFonts w:ascii="Calibri" w:hAnsi="Calibri" w:cs="Arial"/>
-          <w:lang w:val="es-MX"/>
-        </w:rPr>
-        <w:t>último</w:t>
-      </w:r>
-      <w:proofErr w:type="gramEnd"/>
-      <w:r>
-        <w:rPr>
-          <w:rFonts w:ascii="Calibri" w:hAnsi="Calibri" w:cs="Arial"/>
-          <w:lang w:val="es-MX"/>
-        </w:rPr>
-        <w:t xml:space="preserve"> se asigna a la matriz de grises que había creado el valor de la ecuación y se muestra esta imagen ya con las operaciones realizadas. El resultado es el siguiente:</w:t>
-      </w:r>
-    </w:p>
-    <w:p>
-      <w:pPr>
-        <w:tabs>
-          <w:tab w:val="left" w:pos="1170"/>
-        </w:tabs>
-        <w:rPr>
-          <w:rFonts w:ascii="Calibri" w:hAnsi="Calibri" w:cs="Arial"/>
-          <w:lang w:val="es-MX"/>
-        </w:rPr>
-      </w:pPr>
-      <w:r>
-        <w:rPr>
-          <w:rFonts w:ascii="Calibri" w:hAnsi="Calibri" w:cs="Arial"/>
-          <w:lang w:val="es-MX"/>
-        </w:rPr>
-        <w:t>La imagen primero se convirtió a escala de grises y sobre esa, se operó.</w:t>
-      </w:r>
-    </w:p>
-    <w:p>
-      <w:pPr>
-        <w:tabs>
-          <w:tab w:val="left" w:pos="1170"/>
-        </w:tabs>
-        <w:rPr>
-          <w:rFonts w:ascii="Calibri" w:hAnsi="Calibri" w:cs="Arial"/>
-          <w:lang w:val="es-MX"/>
-        </w:rPr>
-      </w:pPr>
-    </w:p>
-    <w:p>
-      <w:pPr>
-        <w:tabs>
-          <w:tab w:val="left" w:pos="1170"/>
-        </w:tabs>
-        <w:rPr>
-          <w:rFonts w:ascii="Calibri" w:hAnsi="Calibri" w:cs="Arial"/>
-          <w:lang w:val="es-MX"/>
-        </w:rPr>
-      </w:pPr>
-      <w:r>
-        <w:rPr>
-          <w:rFonts w:ascii="Calibri" w:hAnsi="Calibri" w:cs="Arial"/>
-          <w:lang w:val="es-MX"/>
-        </w:rPr>
-        <w:t xml:space="preserve">La siguiente función en ser utilizada fue </w:t>
+          <w:b/>
+          <w:lang w:val="es-MX"/>
+        </w:rPr>
+        <w:t xml:space="preserve"> </w:t>
       </w:r>
       <w:proofErr w:type="spellStart"/>
       <w:r>
@@ -1501,30 +1830,12 @@
           <w:b/>
           <w:lang w:val="es-MX"/>
         </w:rPr>
-        <w:t>logarithm</w:t>
+        <w:t>transform</w:t>
       </w:r>
       <w:proofErr w:type="spellEnd"/>
       <w:r>
         <w:rPr>
           <w:rFonts w:ascii="Calibri" w:hAnsi="Calibri" w:cs="Arial"/>
-          <w:b/>
-          <w:lang w:val="es-MX"/>
-        </w:rPr>
-        <w:t xml:space="preserve"> </w:t>
-      </w:r>
-      <w:proofErr w:type="spellStart"/>
-      <w:r>
-        <w:rPr>
-          <w:rFonts w:ascii="Calibri" w:hAnsi="Calibri" w:cs="Arial"/>
-          <w:b/>
-          <w:lang w:val="es-MX"/>
-        </w:rPr>
-        <w:t>transform</w:t>
-      </w:r>
-      <w:proofErr w:type="spellEnd"/>
-      <w:r>
-        <w:rPr>
-          <w:rFonts w:ascii="Calibri" w:hAnsi="Calibri" w:cs="Arial"/>
           <w:lang w:val="es-MX"/>
         </w:rPr>
         <w:t>. Al igual que para la transformación lineal se definió una matriz en escala de grises y se operó sobre ella.</w:t>
@@ -1545,7 +1856,6 @@
           <w:rFonts w:ascii="Calibri" w:hAnsi="Calibri" w:cs="Arial"/>
           <w:lang w:val="es-MX"/>
         </w:rPr>
-        <w:lastRenderedPageBreak/>
         <w:t xml:space="preserve">Se utiliza una </w:t>
       </w:r>
       <w:r>
@@ -1610,7 +1920,7 @@
           <w:rFonts w:ascii="Calibri" w:hAnsi="Calibri" w:cs="Arial"/>
           <w:lang w:val="es-MX"/>
         </w:rPr>
-        <w:t>;</w:t>
+        <w:t>. Se verifica que el valor de intensidad de salida no sea mayor que el rango en la escala de grises. De ser así, se asigna un máximo de 255 para aproximarlo a un color blanco (255).</w:t>
       </w:r>
     </w:p>
     <w:p>
@@ -1630,26 +1940,26 @@
           <w:lang w:val="es-MX"/>
         </w:rPr>
         <w:drawing>
-          <wp:anchor distT="0" distB="0" distL="114300" distR="114300" simplePos="0" relativeHeight="251663360" behindDoc="0" locked="0" layoutInCell="1" allowOverlap="1" wp14:anchorId="3DE15236" wp14:editId="36667619">
+          <wp:anchor distT="0" distB="0" distL="114300" distR="114300" simplePos="0" relativeHeight="251663360" behindDoc="0" locked="0" layoutInCell="1" allowOverlap="1" wp14:anchorId="3DE15236" wp14:editId="4414EFFC">
             <wp:simplePos x="0" y="0"/>
             <wp:positionH relativeFrom="column">
-              <wp:posOffset>529590</wp:posOffset>
+              <wp:posOffset>969010</wp:posOffset>
             </wp:positionH>
             <wp:positionV relativeFrom="paragraph">
-              <wp:posOffset>46355</wp:posOffset>
+              <wp:posOffset>45085</wp:posOffset>
             </wp:positionV>
-            <wp:extent cx="5020376" cy="2581635"/>
-            <wp:effectExtent l="0" t="0" r="8890" b="9525"/>
+            <wp:extent cx="4132580" cy="2581275"/>
+            <wp:effectExtent l="0" t="0" r="1270" b="9525"/>
             <wp:wrapThrough wrapText="bothSides">
               <wp:wrapPolygon edited="0">
                 <wp:start x="0" y="0"/>
                 <wp:lineTo x="0" y="21520"/>
-                <wp:lineTo x="21556" y="21520"/>
-                <wp:lineTo x="21556" y="0"/>
+                <wp:lineTo x="21507" y="21520"/>
+                <wp:lineTo x="21507" y="0"/>
                 <wp:lineTo x="0" y="0"/>
               </wp:wrapPolygon>
             </wp:wrapThrough>
-            <wp:docPr id="25" name="Imagen 25" descr="Imagen que contiene captura de pantalla&#10;&#10;Descripción generada automáticamente"/>
+            <wp:docPr id="25" name="Imagen 25"/>
             <wp:cNvGraphicFramePr>
               <a:graphicFrameLocks xmlns:a="http://schemas.openxmlformats.org/drawingml/2006/main" noChangeAspect="1"/>
             </wp:cNvGraphicFramePr>
@@ -1658,6 +1968,284 @@
                 <pic:pic xmlns:pic="http://schemas.openxmlformats.org/drawingml/2006/picture">
                   <pic:nvPicPr>
                     <pic:cNvPr id="25" name="loarithmic.png"/>
+                    <pic:cNvPicPr/>
+                  </pic:nvPicPr>
+                  <pic:blipFill>
+                    <a:blip r:embed="rId14">
+                      <a:extLst>
+                        <a:ext uri="{28A0092B-C50C-407E-A947-70E740481C1C}">
+                          <a14:useLocalDpi xmlns:a14="http://schemas.microsoft.com/office/drawing/2010/main" val="0"/>
+                        </a:ext>
+                      </a:extLst>
+                    </a:blip>
+                    <a:stretch>
+                      <a:fillRect/>
+                    </a:stretch>
+                  </pic:blipFill>
+                  <pic:spPr>
+                    <a:xfrm>
+                      <a:off x="0" y="0"/>
+                      <a:ext cx="4132580" cy="2581275"/>
+                    </a:xfrm>
+                    <a:prstGeom prst="rect">
+                      <a:avLst/>
+                    </a:prstGeom>
+                  </pic:spPr>
+                </pic:pic>
+              </a:graphicData>
+            </a:graphic>
+            <wp14:sizeRelH relativeFrom="page">
+              <wp14:pctWidth>0</wp14:pctWidth>
+            </wp14:sizeRelH>
+            <wp14:sizeRelV relativeFrom="page">
+              <wp14:pctHeight>0</wp14:pctHeight>
+            </wp14:sizeRelV>
+          </wp:anchor>
+        </w:drawing>
+      </w:r>
+    </w:p>
+    <w:p>
+      <w:pPr>
+        <w:tabs>
+          <w:tab w:val="left" w:pos="1170"/>
+        </w:tabs>
+        <w:rPr>
+          <w:rFonts w:ascii="Calibri" w:hAnsi="Calibri" w:cs="Arial"/>
+          <w:lang w:val="es-MX"/>
+        </w:rPr>
+      </w:pPr>
+    </w:p>
+    <w:p>
+      <w:pPr>
+        <w:rPr>
+          <w:rFonts w:ascii="Calibri" w:hAnsi="Calibri" w:cs="Arial"/>
+          <w:lang w:val="es-MX"/>
+        </w:rPr>
+      </w:pPr>
+    </w:p>
+    <w:p>
+      <w:pPr>
+        <w:rPr>
+          <w:rFonts w:ascii="Calibri" w:hAnsi="Calibri" w:cs="Arial"/>
+          <w:lang w:val="es-MX"/>
+        </w:rPr>
+      </w:pPr>
+    </w:p>
+    <w:p>
+      <w:pPr>
+        <w:rPr>
+          <w:rFonts w:ascii="Calibri" w:hAnsi="Calibri" w:cs="Arial"/>
+          <w:lang w:val="es-MX"/>
+        </w:rPr>
+      </w:pPr>
+    </w:p>
+    <w:p>
+      <w:pPr>
+        <w:rPr>
+          <w:rFonts w:ascii="Calibri" w:hAnsi="Calibri" w:cs="Arial"/>
+          <w:lang w:val="es-MX"/>
+        </w:rPr>
+      </w:pPr>
+    </w:p>
+    <w:p>
+      <w:pPr>
+        <w:rPr>
+          <w:rFonts w:ascii="Calibri" w:hAnsi="Calibri" w:cs="Arial"/>
+          <w:lang w:val="es-MX"/>
+        </w:rPr>
+      </w:pPr>
+    </w:p>
+    <w:p>
+      <w:pPr>
+        <w:rPr>
+          <w:rFonts w:ascii="Calibri" w:hAnsi="Calibri" w:cs="Arial"/>
+          <w:lang w:val="es-MX"/>
+        </w:rPr>
+      </w:pPr>
+    </w:p>
+    <w:p>
+      <w:pPr>
+        <w:rPr>
+          <w:rFonts w:ascii="Calibri" w:hAnsi="Calibri" w:cs="Arial"/>
+          <w:lang w:val="es-MX"/>
+        </w:rPr>
+      </w:pPr>
+    </w:p>
+    <w:p>
+      <w:pPr>
+        <w:rPr>
+          <w:rFonts w:ascii="Calibri" w:hAnsi="Calibri" w:cs="Arial"/>
+          <w:lang w:val="es-MX"/>
+        </w:rPr>
+      </w:pPr>
+    </w:p>
+    <w:p>
+      <w:pPr>
+        <w:rPr>
+          <w:rFonts w:ascii="Calibri" w:hAnsi="Calibri" w:cs="Arial"/>
+          <w:lang w:val="es-MX"/>
+        </w:rPr>
+      </w:pPr>
+    </w:p>
+    <w:p>
+      <w:pPr>
+        <w:rPr>
+          <w:rFonts w:ascii="Calibri" w:hAnsi="Calibri" w:cs="Arial"/>
+          <w:lang w:val="es-MX"/>
+        </w:rPr>
+      </w:pPr>
+    </w:p>
+    <w:p>
+      <w:pPr>
+        <w:rPr>
+          <w:rFonts w:ascii="Calibri" w:hAnsi="Calibri" w:cs="Arial"/>
+          <w:lang w:val="es-MX"/>
+        </w:rPr>
+      </w:pPr>
+    </w:p>
+    <w:p>
+      <w:pPr>
+        <w:rPr>
+          <w:rFonts w:ascii="Calibri" w:hAnsi="Calibri" w:cs="Arial"/>
+          <w:lang w:val="es-MX"/>
+        </w:rPr>
+      </w:pPr>
+    </w:p>
+    <w:p>
+      <w:pPr>
+        <w:rPr>
+          <w:rFonts w:ascii="Calibri" w:hAnsi="Calibri" w:cs="Arial"/>
+          <w:lang w:val="es-MX"/>
+        </w:rPr>
+      </w:pPr>
+    </w:p>
+    <w:p>
+      <w:pPr>
+        <w:rPr>
+          <w:rFonts w:ascii="Calibri" w:hAnsi="Calibri" w:cs="Arial"/>
+          <w:lang w:val="es-MX"/>
+        </w:rPr>
+      </w:pPr>
+      <w:r>
+        <w:rPr>
+          <w:rFonts w:ascii="Calibri" w:hAnsi="Calibri" w:cs="Arial"/>
+          <w:lang w:val="es-MX"/>
+        </w:rPr>
+        <w:t>La imagen de salida que obtuve fue la siguiente:</w:t>
+      </w:r>
+    </w:p>
+    <w:p>
+      <w:pPr>
+        <w:rPr>
+          <w:rFonts w:ascii="Calibri" w:hAnsi="Calibri" w:cs="Arial"/>
+          <w:lang w:val="es-MX"/>
+        </w:rPr>
+      </w:pPr>
+      <w:r>
+        <w:rPr>
+          <w:rFonts w:ascii="Calibri" w:hAnsi="Calibri" w:cs="Arial"/>
+          <w:noProof/>
+          <w:lang w:val="es-MX"/>
+        </w:rPr>
+        <w:drawing>
+          <wp:anchor distT="0" distB="0" distL="114300" distR="114300" simplePos="0" relativeHeight="251673600" behindDoc="0" locked="0" layoutInCell="1" allowOverlap="1" wp14:anchorId="590994C5" wp14:editId="5C30003C">
+            <wp:simplePos x="0" y="0"/>
+            <wp:positionH relativeFrom="column">
+              <wp:posOffset>2977515</wp:posOffset>
+            </wp:positionH>
+            <wp:positionV relativeFrom="paragraph">
+              <wp:posOffset>248920</wp:posOffset>
+            </wp:positionV>
+            <wp:extent cx="3060700" cy="3543935"/>
+            <wp:effectExtent l="0" t="0" r="6350" b="0"/>
+            <wp:wrapThrough wrapText="bothSides">
+              <wp:wrapPolygon edited="0">
+                <wp:start x="0" y="0"/>
+                <wp:lineTo x="0" y="21480"/>
+                <wp:lineTo x="21510" y="21480"/>
+                <wp:lineTo x="21510" y="0"/>
+                <wp:lineTo x="0" y="0"/>
+              </wp:wrapPolygon>
+            </wp:wrapThrough>
+            <wp:docPr id="7" name="Imagen 7"/>
+            <wp:cNvGraphicFramePr>
+              <a:graphicFrameLocks xmlns:a="http://schemas.openxmlformats.org/drawingml/2006/main" noChangeAspect="1"/>
+            </wp:cNvGraphicFramePr>
+            <a:graphic xmlns:a="http://schemas.openxmlformats.org/drawingml/2006/main">
+              <a:graphicData uri="http://schemas.openxmlformats.org/drawingml/2006/picture">
+                <pic:pic xmlns:pic="http://schemas.openxmlformats.org/drawingml/2006/picture">
+                  <pic:nvPicPr>
+                    <pic:cNvPr id="2" name="grayScale.png"/>
+                    <pic:cNvPicPr/>
+                  </pic:nvPicPr>
+                  <pic:blipFill>
+                    <a:blip r:embed="rId15">
+                      <a:extLst>
+                        <a:ext uri="{28A0092B-C50C-407E-A947-70E740481C1C}">
+                          <a14:useLocalDpi xmlns:a14="http://schemas.microsoft.com/office/drawing/2010/main" val="0"/>
+                        </a:ext>
+                      </a:extLst>
+                    </a:blip>
+                    <a:stretch>
+                      <a:fillRect/>
+                    </a:stretch>
+                  </pic:blipFill>
+                  <pic:spPr>
+                    <a:xfrm>
+                      <a:off x="0" y="0"/>
+                      <a:ext cx="3060700" cy="3543935"/>
+                    </a:xfrm>
+                    <a:prstGeom prst="rect">
+                      <a:avLst/>
+                    </a:prstGeom>
+                  </pic:spPr>
+                </pic:pic>
+              </a:graphicData>
+            </a:graphic>
+            <wp14:sizeRelH relativeFrom="page">
+              <wp14:pctWidth>0</wp14:pctWidth>
+            </wp14:sizeRelH>
+            <wp14:sizeRelV relativeFrom="page">
+              <wp14:pctHeight>0</wp14:pctHeight>
+            </wp14:sizeRelV>
+          </wp:anchor>
+        </w:drawing>
+      </w:r>
+      <w:r>
+        <w:rPr>
+          <w:rFonts w:ascii="Calibri" w:hAnsi="Calibri" w:cs="Arial"/>
+          <w:noProof/>
+          <w:lang w:val="es-MX"/>
+        </w:rPr>
+        <w:drawing>
+          <wp:anchor distT="0" distB="0" distL="114300" distR="114300" simplePos="0" relativeHeight="251671552" behindDoc="0" locked="0" layoutInCell="1" allowOverlap="1" wp14:anchorId="66A0DB19" wp14:editId="328981B7">
+            <wp:simplePos x="0" y="0"/>
+            <wp:positionH relativeFrom="column">
+              <wp:posOffset>-514350</wp:posOffset>
+            </wp:positionH>
+            <wp:positionV relativeFrom="paragraph">
+              <wp:posOffset>243205</wp:posOffset>
+            </wp:positionV>
+            <wp:extent cx="3060700" cy="3550920"/>
+            <wp:effectExtent l="0" t="0" r="6350" b="0"/>
+            <wp:wrapThrough wrapText="bothSides">
+              <wp:wrapPolygon edited="0">
+                <wp:start x="0" y="0"/>
+                <wp:lineTo x="0" y="21438"/>
+                <wp:lineTo x="21510" y="21438"/>
+                <wp:lineTo x="21510" y="0"/>
+                <wp:lineTo x="0" y="0"/>
+              </wp:wrapPolygon>
+            </wp:wrapThrough>
+            <wp:docPr id="6" name="Imagen 6"/>
+            <wp:cNvGraphicFramePr>
+              <a:graphicFrameLocks xmlns:a="http://schemas.openxmlformats.org/drawingml/2006/main" noChangeAspect="1"/>
+            </wp:cNvGraphicFramePr>
+            <a:graphic xmlns:a="http://schemas.openxmlformats.org/drawingml/2006/main">
+              <a:graphicData uri="http://schemas.openxmlformats.org/drawingml/2006/picture">
+                <pic:pic xmlns:pic="http://schemas.openxmlformats.org/drawingml/2006/picture">
+                  <pic:nvPicPr>
+                    <pic:cNvPr id="2" name="grayScale.png"/>
                     <pic:cNvPicPr/>
                   </pic:nvPicPr>
                   <pic:blipFill>
@@ -1675,7 +2263,7 @@
                   <pic:spPr>
                     <a:xfrm>
                       <a:off x="0" y="0"/>
-                      <a:ext cx="5020376" cy="2581635"/>
+                      <a:ext cx="3060700" cy="3550920"/>
                     </a:xfrm>
                     <a:prstGeom prst="rect">
                       <a:avLst/>
@@ -1696,247 +2284,33 @@
     </w:p>
     <w:p>
       <w:pPr>
-        <w:tabs>
-          <w:tab w:val="left" w:pos="1170"/>
-        </w:tabs>
-        <w:rPr>
-          <w:rFonts w:ascii="Calibri" w:hAnsi="Calibri" w:cs="Arial"/>
-          <w:lang w:val="es-MX"/>
-        </w:rPr>
-      </w:pPr>
-    </w:p>
-    <w:p>
-      <w:pPr>
-        <w:rPr>
-          <w:rFonts w:ascii="Calibri" w:hAnsi="Calibri" w:cs="Arial"/>
-          <w:lang w:val="es-MX"/>
-        </w:rPr>
-      </w:pPr>
-    </w:p>
-    <w:p>
-      <w:pPr>
-        <w:rPr>
-          <w:rFonts w:ascii="Calibri" w:hAnsi="Calibri" w:cs="Arial"/>
-          <w:lang w:val="es-MX"/>
-        </w:rPr>
-      </w:pPr>
-    </w:p>
-    <w:p>
-      <w:pPr>
-        <w:rPr>
-          <w:rFonts w:ascii="Calibri" w:hAnsi="Calibri" w:cs="Arial"/>
-          <w:lang w:val="es-MX"/>
-        </w:rPr>
-      </w:pPr>
-    </w:p>
-    <w:p>
-      <w:pPr>
-        <w:rPr>
-          <w:rFonts w:ascii="Calibri" w:hAnsi="Calibri" w:cs="Arial"/>
-          <w:lang w:val="es-MX"/>
-        </w:rPr>
-      </w:pPr>
-    </w:p>
-    <w:p>
-      <w:pPr>
-        <w:rPr>
-          <w:rFonts w:ascii="Calibri" w:hAnsi="Calibri" w:cs="Arial"/>
-          <w:lang w:val="es-MX"/>
-        </w:rPr>
-      </w:pPr>
-    </w:p>
-    <w:p>
-      <w:pPr>
-        <w:rPr>
-          <w:rFonts w:ascii="Calibri" w:hAnsi="Calibri" w:cs="Arial"/>
-          <w:lang w:val="es-MX"/>
-        </w:rPr>
-      </w:pPr>
-    </w:p>
-    <w:p>
-      <w:pPr>
-        <w:rPr>
-          <w:rFonts w:ascii="Calibri" w:hAnsi="Calibri" w:cs="Arial"/>
-          <w:lang w:val="es-MX"/>
-        </w:rPr>
-      </w:pPr>
-    </w:p>
-    <w:p>
-      <w:pPr>
-        <w:rPr>
-          <w:rFonts w:ascii="Calibri" w:hAnsi="Calibri" w:cs="Arial"/>
-          <w:lang w:val="es-MX"/>
-        </w:rPr>
-      </w:pPr>
-    </w:p>
-    <w:p>
-      <w:pPr>
-        <w:rPr>
-          <w:rFonts w:ascii="Calibri" w:hAnsi="Calibri" w:cs="Arial"/>
-          <w:lang w:val="es-MX"/>
-        </w:rPr>
-      </w:pPr>
-    </w:p>
-    <w:p>
-      <w:pPr>
-        <w:rPr>
-          <w:rFonts w:ascii="Calibri" w:hAnsi="Calibri" w:cs="Arial"/>
-          <w:lang w:val="es-MX"/>
-        </w:rPr>
-      </w:pPr>
-    </w:p>
-    <w:p>
-      <w:pPr>
-        <w:rPr>
-          <w:rFonts w:ascii="Calibri" w:hAnsi="Calibri" w:cs="Arial"/>
-          <w:lang w:val="es-MX"/>
-        </w:rPr>
-      </w:pPr>
-    </w:p>
-    <w:p>
-      <w:pPr>
-        <w:rPr>
-          <w:rFonts w:ascii="Calibri" w:hAnsi="Calibri" w:cs="Arial"/>
-          <w:lang w:val="es-MX"/>
-        </w:rPr>
-      </w:pPr>
-    </w:p>
-    <w:p>
-      <w:pPr>
-        <w:rPr>
-          <w:rFonts w:ascii="Calibri" w:hAnsi="Calibri" w:cs="Arial"/>
-          <w:lang w:val="es-MX"/>
-        </w:rPr>
-      </w:pPr>
-    </w:p>
-    <w:p>
-      <w:pPr>
-        <w:rPr>
-          <w:rFonts w:ascii="Calibri" w:hAnsi="Calibri" w:cs="Arial"/>
-          <w:lang w:val="es-MX"/>
-        </w:rPr>
-      </w:pPr>
-      <w:r>
-        <w:rPr>
-          <w:rFonts w:ascii="Calibri" w:hAnsi="Calibri" w:cs="Arial"/>
-          <w:noProof/>
-          <w:lang w:val="es-MX"/>
-        </w:rPr>
-        <w:drawing>
-          <wp:anchor distT="0" distB="0" distL="114300" distR="114300" simplePos="0" relativeHeight="251664384" behindDoc="0" locked="0" layoutInCell="1" allowOverlap="1" wp14:anchorId="3661DA99" wp14:editId="7FEE57CD">
-            <wp:simplePos x="0" y="0"/>
-            <wp:positionH relativeFrom="column">
-              <wp:posOffset>186690</wp:posOffset>
-            </wp:positionH>
-            <wp:positionV relativeFrom="paragraph">
-              <wp:posOffset>289560</wp:posOffset>
-            </wp:positionV>
-            <wp:extent cx="5612130" cy="3255010"/>
-            <wp:effectExtent l="0" t="0" r="7620" b="2540"/>
-            <wp:wrapThrough wrapText="bothSides">
-              <wp:wrapPolygon edited="0">
-                <wp:start x="0" y="0"/>
-                <wp:lineTo x="0" y="21490"/>
-                <wp:lineTo x="21556" y="21490"/>
-                <wp:lineTo x="21556" y="0"/>
-                <wp:lineTo x="0" y="0"/>
-              </wp:wrapPolygon>
-            </wp:wrapThrough>
-            <wp:docPr id="26" name="Imagen 26" descr="Imagen que contiene texto&#10;&#10;Descripción generada automáticamente"/>
-            <wp:cNvGraphicFramePr>
-              <a:graphicFrameLocks xmlns:a="http://schemas.openxmlformats.org/drawingml/2006/main" noChangeAspect="1"/>
-            </wp:cNvGraphicFramePr>
-            <a:graphic xmlns:a="http://schemas.openxmlformats.org/drawingml/2006/main">
-              <a:graphicData uri="http://schemas.openxmlformats.org/drawingml/2006/picture">
-                <pic:pic xmlns:pic="http://schemas.openxmlformats.org/drawingml/2006/picture">
-                  <pic:nvPicPr>
-                    <pic:cNvPr id="26" name="logTransform.png"/>
-                    <pic:cNvPicPr/>
-                  </pic:nvPicPr>
-                  <pic:blipFill>
-                    <a:blip r:embed="rId14">
-                      <a:extLst>
-                        <a:ext uri="{28A0092B-C50C-407E-A947-70E740481C1C}">
-                          <a14:useLocalDpi xmlns:a14="http://schemas.microsoft.com/office/drawing/2010/main" val="0"/>
-                        </a:ext>
-                      </a:extLst>
-                    </a:blip>
-                    <a:stretch>
-                      <a:fillRect/>
-                    </a:stretch>
-                  </pic:blipFill>
-                  <pic:spPr>
-                    <a:xfrm>
-                      <a:off x="0" y="0"/>
-                      <a:ext cx="5612130" cy="3255010"/>
-                    </a:xfrm>
-                    <a:prstGeom prst="rect">
-                      <a:avLst/>
-                    </a:prstGeom>
-                  </pic:spPr>
-                </pic:pic>
-              </a:graphicData>
-            </a:graphic>
-            <wp14:sizeRelH relativeFrom="page">
-              <wp14:pctWidth>0</wp14:pctWidth>
-            </wp14:sizeRelH>
-            <wp14:sizeRelV relativeFrom="page">
-              <wp14:pctHeight>0</wp14:pctHeight>
-            </wp14:sizeRelV>
-          </wp:anchor>
-        </w:drawing>
-      </w:r>
-      <w:r>
-        <w:rPr>
-          <w:rFonts w:ascii="Calibri" w:hAnsi="Calibri" w:cs="Arial"/>
-          <w:lang w:val="es-MX"/>
-        </w:rPr>
-        <w:t>La imagen de salida que obtuve fue la siguiente:</w:t>
-      </w:r>
-    </w:p>
-    <w:p>
-      <w:pPr>
-        <w:rPr>
-          <w:rFonts w:ascii="Calibri" w:hAnsi="Calibri" w:cs="Arial"/>
-          <w:lang w:val="es-MX"/>
-        </w:rPr>
-      </w:pPr>
-    </w:p>
-    <w:p>
-      <w:pPr>
-        <w:rPr>
-          <w:rFonts w:ascii="Calibri" w:hAnsi="Calibri" w:cs="Arial"/>
-          <w:lang w:val="es-MX"/>
-        </w:rPr>
-      </w:pPr>
-      <w:r>
-        <w:rPr>
-          <w:rFonts w:ascii="Calibri" w:hAnsi="Calibri" w:cs="Arial"/>
-          <w:lang w:val="es-MX"/>
-        </w:rPr>
-        <w:t>El resultado que se obtuvo fue correcto, exceptuando la parte central de la imagen. Duda que será resuelta en el salón de clases.</w:t>
-      </w:r>
-    </w:p>
-    <w:p>
-      <w:pPr>
-        <w:rPr>
-          <w:rFonts w:ascii="Calibri" w:hAnsi="Calibri" w:cs="Arial"/>
-          <w:lang w:val="es-MX"/>
-        </w:rPr>
-      </w:pPr>
-    </w:p>
-    <w:p>
-      <w:pPr>
-        <w:rPr>
-          <w:rFonts w:ascii="Calibri" w:hAnsi="Calibri" w:cs="Arial"/>
-          <w:lang w:val="es-MX"/>
-        </w:rPr>
-      </w:pPr>
-      <w:r>
-        <w:rPr>
-          <w:rFonts w:ascii="Calibri" w:hAnsi="Calibri" w:cs="Arial"/>
-          <w:lang w:val="es-MX"/>
-        </w:rPr>
+        <w:rPr>
+          <w:rFonts w:ascii="Calibri" w:hAnsi="Calibri" w:cs="Arial"/>
+          <w:lang w:val="es-MX"/>
+        </w:rPr>
+      </w:pPr>
+    </w:p>
+    <w:p>
+      <w:pPr>
+        <w:rPr>
+          <w:rFonts w:ascii="Calibri" w:hAnsi="Calibri" w:cs="Arial"/>
+          <w:lang w:val="es-MX"/>
+        </w:rPr>
+      </w:pPr>
+    </w:p>
+    <w:p>
+      <w:pPr>
+        <w:rPr>
+          <w:rFonts w:ascii="Calibri" w:hAnsi="Calibri" w:cs="Arial"/>
+          <w:lang w:val="es-MX"/>
+        </w:rPr>
+      </w:pPr>
+      <w:r>
+        <w:rPr>
+          <w:rFonts w:ascii="Calibri" w:hAnsi="Calibri" w:cs="Arial"/>
+          <w:lang w:val="es-MX"/>
+        </w:rPr>
+        <w:lastRenderedPageBreak/>
         <w:t xml:space="preserve">La última operación fue </w:t>
       </w:r>
       <w:proofErr w:type="spellStart"/>
@@ -2058,60 +2432,68 @@
           <w:rFonts w:ascii="Calibri" w:hAnsi="Calibri" w:cs="Arial"/>
           <w:lang w:val="es-MX"/>
         </w:rPr>
-        <w:t xml:space="preserve"> otra constante. Los primeros valores que se definen son c = 200 y beta = 0.5;</w:t>
-      </w:r>
-    </w:p>
-    <w:p>
-      <w:pPr>
-        <w:spacing w:after="160" w:line="259" w:lineRule="auto"/>
-        <w:rPr>
-          <w:rFonts w:ascii="Calibri" w:hAnsi="Calibri" w:cs="Arial"/>
-          <w:lang w:val="es-MX"/>
-        </w:rPr>
-      </w:pPr>
-      <w:r>
-        <w:rPr>
-          <w:rFonts w:ascii="Calibri" w:hAnsi="Calibri" w:cs="Arial"/>
-          <w:lang w:val="es-MX"/>
-        </w:rPr>
-        <w:br w:type="page"/>
-      </w:r>
-    </w:p>
-    <w:p>
-      <w:pPr>
-        <w:rPr>
-          <w:rFonts w:ascii="Calibri" w:hAnsi="Calibri" w:cs="Arial"/>
-          <w:lang w:val="es-MX"/>
-        </w:rPr>
-      </w:pPr>
+        <w:t xml:space="preserve"> otra constante. Los primeros valores que se definen son c = </w:t>
+      </w:r>
+      <w:r>
+        <w:rPr>
+          <w:rFonts w:ascii="Calibri" w:hAnsi="Calibri" w:cs="Arial"/>
+          <w:lang w:val="es-MX"/>
+        </w:rPr>
+        <w:t>0.001</w:t>
+      </w:r>
+      <w:r>
+        <w:rPr>
+          <w:rFonts w:ascii="Calibri" w:hAnsi="Calibri" w:cs="Arial"/>
+          <w:lang w:val="es-MX"/>
+        </w:rPr>
+        <w:t xml:space="preserve"> y beta = </w:t>
+      </w:r>
+      <w:r>
+        <w:rPr>
+          <w:rFonts w:ascii="Calibri" w:hAnsi="Calibri" w:cs="Arial"/>
+          <w:lang w:val="es-MX"/>
+        </w:rPr>
+        <w:t>2.5. En el código beta fue nombrado gamma.</w:t>
+      </w:r>
+    </w:p>
+    <w:p>
+      <w:pPr>
+        <w:tabs>
+          <w:tab w:val="left" w:pos="1170"/>
+        </w:tabs>
+        <w:rPr>
+          <w:rFonts w:ascii="Calibri" w:hAnsi="Calibri" w:cs="Arial"/>
+          <w:lang w:val="es-MX"/>
+        </w:rPr>
+      </w:pPr>
+      <w:bookmarkStart w:id="0" w:name="_GoBack"/>
       <w:r>
         <w:rPr>
           <w:rFonts w:ascii="Calibri" w:hAnsi="Calibri" w:cs="Arial"/>
           <w:noProof/>
           <w:lang w:val="es-MX"/>
         </w:rPr>
-        <w:lastRenderedPageBreak/>
         <w:drawing>
-          <wp:anchor distT="0" distB="0" distL="114300" distR="114300" simplePos="0" relativeHeight="251665408" behindDoc="0" locked="0" layoutInCell="1" allowOverlap="1" wp14:anchorId="6645283D" wp14:editId="5E25A215">
+          <wp:anchor distT="0" distB="0" distL="114300" distR="114300" simplePos="0" relativeHeight="251665408" behindDoc="0" locked="0" layoutInCell="1" allowOverlap="1" wp14:anchorId="6645283D" wp14:editId="177F2EED">
             <wp:simplePos x="0" y="0"/>
             <wp:positionH relativeFrom="column">
-              <wp:posOffset>653415</wp:posOffset>
+              <wp:posOffset>825131</wp:posOffset>
             </wp:positionH>
             <wp:positionV relativeFrom="paragraph">
-              <wp:posOffset>375285</wp:posOffset>
+              <wp:posOffset>751708</wp:posOffset>
             </wp:positionV>
-            <wp:extent cx="5239385" cy="3076575"/>
+            <wp:extent cx="4424680" cy="3076575"/>
             <wp:effectExtent l="0" t="0" r="0" b="9525"/>
             <wp:wrapThrough wrapText="bothSides">
               <wp:wrapPolygon edited="0">
                 <wp:start x="0" y="0"/>
                 <wp:lineTo x="0" y="21533"/>
-                <wp:lineTo x="21519" y="21533"/>
-                <wp:lineTo x="21519" y="0"/>
+                <wp:lineTo x="21482" y="21533"/>
+                <wp:lineTo x="21482" y="0"/>
                 <wp:lineTo x="0" y="0"/>
               </wp:wrapPolygon>
             </wp:wrapThrough>
-            <wp:docPr id="27" name="Imagen 27" descr="Imagen que contiene captura de pantalla&#10;&#10;Descripción generada automáticamente"/>
+            <wp:docPr id="27" name="Imagen 27"/>
             <wp:cNvGraphicFramePr>
               <a:graphicFrameLocks xmlns:a="http://schemas.openxmlformats.org/drawingml/2006/main" noChangeAspect="1"/>
             </wp:cNvGraphicFramePr>
@@ -2120,219 +2502,6 @@
                 <pic:pic xmlns:pic="http://schemas.openxmlformats.org/drawingml/2006/picture">
                   <pic:nvPicPr>
                     <pic:cNvPr id="27" name="powerLaw.png"/>
-                    <pic:cNvPicPr/>
-                  </pic:nvPicPr>
-                  <pic:blipFill>
-                    <a:blip r:embed="rId15">
-                      <a:extLst>
-                        <a:ext uri="{28A0092B-C50C-407E-A947-70E740481C1C}">
-                          <a14:useLocalDpi xmlns:a14="http://schemas.microsoft.com/office/drawing/2010/main" val="0"/>
-                        </a:ext>
-                      </a:extLst>
-                    </a:blip>
-                    <a:stretch>
-                      <a:fillRect/>
-                    </a:stretch>
-                  </pic:blipFill>
-                  <pic:spPr>
-                    <a:xfrm>
-                      <a:off x="0" y="0"/>
-                      <a:ext cx="5239385" cy="3076575"/>
-                    </a:xfrm>
-                    <a:prstGeom prst="rect">
-                      <a:avLst/>
-                    </a:prstGeom>
-                  </pic:spPr>
-                </pic:pic>
-              </a:graphicData>
-            </a:graphic>
-            <wp14:sizeRelH relativeFrom="page">
-              <wp14:pctWidth>0</wp14:pctWidth>
-            </wp14:sizeRelH>
-            <wp14:sizeRelV relativeFrom="page">
-              <wp14:pctHeight>0</wp14:pctHeight>
-            </wp14:sizeRelV>
-          </wp:anchor>
-        </w:drawing>
-      </w:r>
-      <w:r>
-        <w:rPr>
-          <w:rFonts w:ascii="Calibri" w:hAnsi="Calibri" w:cs="Arial"/>
-          <w:lang w:val="es-MX"/>
-        </w:rPr>
-        <w:t>Se sigue el mismo comportamiento que en lo anterior. Definiendo una matriz para asignar los nuevos valores. El resultado fue el siguiente:</w:t>
-      </w:r>
-    </w:p>
-    <w:p>
-      <w:pPr>
-        <w:rPr>
-          <w:rFonts w:ascii="Calibri" w:hAnsi="Calibri" w:cs="Arial"/>
-          <w:lang w:val="es-MX"/>
-        </w:rPr>
-      </w:pPr>
-    </w:p>
-    <w:p>
-      <w:pPr>
-        <w:rPr>
-          <w:rFonts w:ascii="Calibri" w:hAnsi="Calibri" w:cs="Arial"/>
-          <w:lang w:val="es-MX"/>
-        </w:rPr>
-      </w:pPr>
-    </w:p>
-    <w:p>
-      <w:pPr>
-        <w:rPr>
-          <w:rFonts w:ascii="Calibri" w:hAnsi="Calibri" w:cs="Arial"/>
-          <w:lang w:val="es-MX"/>
-        </w:rPr>
-      </w:pPr>
-    </w:p>
-    <w:p>
-      <w:pPr>
-        <w:rPr>
-          <w:rFonts w:ascii="Calibri" w:hAnsi="Calibri" w:cs="Arial"/>
-          <w:lang w:val="es-MX"/>
-        </w:rPr>
-      </w:pPr>
-    </w:p>
-    <w:p>
-      <w:pPr>
-        <w:rPr>
-          <w:rFonts w:ascii="Calibri" w:hAnsi="Calibri" w:cs="Arial"/>
-          <w:lang w:val="es-MX"/>
-        </w:rPr>
-      </w:pPr>
-    </w:p>
-    <w:p>
-      <w:pPr>
-        <w:rPr>
-          <w:rFonts w:ascii="Calibri" w:hAnsi="Calibri" w:cs="Arial"/>
-          <w:lang w:val="es-MX"/>
-        </w:rPr>
-      </w:pPr>
-    </w:p>
-    <w:p>
-      <w:pPr>
-        <w:rPr>
-          <w:rFonts w:ascii="Calibri" w:hAnsi="Calibri" w:cs="Arial"/>
-          <w:lang w:val="es-MX"/>
-        </w:rPr>
-      </w:pPr>
-    </w:p>
-    <w:p>
-      <w:pPr>
-        <w:rPr>
-          <w:rFonts w:ascii="Calibri" w:hAnsi="Calibri" w:cs="Arial"/>
-          <w:lang w:val="es-MX"/>
-        </w:rPr>
-      </w:pPr>
-    </w:p>
-    <w:p>
-      <w:pPr>
-        <w:rPr>
-          <w:rFonts w:ascii="Calibri" w:hAnsi="Calibri" w:cs="Arial"/>
-          <w:lang w:val="es-MX"/>
-        </w:rPr>
-      </w:pPr>
-    </w:p>
-    <w:p>
-      <w:pPr>
-        <w:rPr>
-          <w:rFonts w:ascii="Calibri" w:hAnsi="Calibri" w:cs="Arial"/>
-          <w:lang w:val="es-MX"/>
-        </w:rPr>
-      </w:pPr>
-    </w:p>
-    <w:p>
-      <w:pPr>
-        <w:rPr>
-          <w:rFonts w:ascii="Calibri" w:hAnsi="Calibri" w:cs="Arial"/>
-          <w:lang w:val="es-MX"/>
-        </w:rPr>
-      </w:pPr>
-    </w:p>
-    <w:p>
-      <w:pPr>
-        <w:rPr>
-          <w:rFonts w:ascii="Calibri" w:hAnsi="Calibri" w:cs="Arial"/>
-          <w:lang w:val="es-MX"/>
-        </w:rPr>
-      </w:pPr>
-    </w:p>
-    <w:p>
-      <w:pPr>
-        <w:rPr>
-          <w:rFonts w:ascii="Calibri" w:hAnsi="Calibri" w:cs="Arial"/>
-          <w:lang w:val="es-MX"/>
-        </w:rPr>
-      </w:pPr>
-    </w:p>
-    <w:p>
-      <w:pPr>
-        <w:rPr>
-          <w:rFonts w:ascii="Calibri" w:hAnsi="Calibri" w:cs="Arial"/>
-          <w:lang w:val="es-MX"/>
-        </w:rPr>
-      </w:pPr>
-    </w:p>
-    <w:p>
-      <w:pPr>
-        <w:rPr>
-          <w:rFonts w:ascii="Calibri" w:hAnsi="Calibri" w:cs="Arial"/>
-          <w:lang w:val="es-MX"/>
-        </w:rPr>
-      </w:pPr>
-    </w:p>
-    <w:p>
-      <w:pPr>
-        <w:rPr>
-          <w:rFonts w:ascii="Calibri" w:hAnsi="Calibri" w:cs="Arial"/>
-          <w:lang w:val="es-MX"/>
-        </w:rPr>
-      </w:pPr>
-    </w:p>
-    <w:p>
-      <w:pPr>
-        <w:rPr>
-          <w:rFonts w:ascii="Calibri" w:hAnsi="Calibri" w:cs="Arial"/>
-          <w:lang w:val="es-MX"/>
-        </w:rPr>
-      </w:pPr>
-      <w:r>
-        <w:rPr>
-          <w:rFonts w:ascii="Calibri" w:hAnsi="Calibri" w:cs="Arial"/>
-          <w:noProof/>
-          <w:lang w:val="es-MX"/>
-        </w:rPr>
-        <w:drawing>
-          <wp:anchor distT="0" distB="0" distL="114300" distR="114300" simplePos="0" relativeHeight="251666432" behindDoc="0" locked="0" layoutInCell="1" allowOverlap="1" wp14:anchorId="4017353B" wp14:editId="08F8C30E">
-            <wp:simplePos x="0" y="0"/>
-            <wp:positionH relativeFrom="column">
-              <wp:posOffset>1615473</wp:posOffset>
-            </wp:positionH>
-            <wp:positionV relativeFrom="paragraph">
-              <wp:posOffset>100421</wp:posOffset>
-            </wp:positionV>
-            <wp:extent cx="2897505" cy="3360420"/>
-            <wp:effectExtent l="0" t="0" r="0" b="0"/>
-            <wp:wrapThrough wrapText="bothSides">
-              <wp:wrapPolygon edited="0">
-                <wp:start x="0" y="0"/>
-                <wp:lineTo x="0" y="21429"/>
-                <wp:lineTo x="21444" y="21429"/>
-                <wp:lineTo x="21444" y="0"/>
-                <wp:lineTo x="0" y="0"/>
-              </wp:wrapPolygon>
-            </wp:wrapThrough>
-            <wp:docPr id="28" name="Imagen 28" descr="Imagen que contiene texto&#10;&#10;Descripción generada automáticamente"/>
-            <wp:cNvGraphicFramePr>
-              <a:graphicFrameLocks xmlns:a="http://schemas.openxmlformats.org/drawingml/2006/main" noChangeAspect="1"/>
-            </wp:cNvGraphicFramePr>
-            <a:graphic xmlns:a="http://schemas.openxmlformats.org/drawingml/2006/main">
-              <a:graphicData uri="http://schemas.openxmlformats.org/drawingml/2006/picture">
-                <pic:pic xmlns:pic="http://schemas.openxmlformats.org/drawingml/2006/picture">
-                  <pic:nvPicPr>
-                    <pic:cNvPr id="28" name="power.png"/>
                     <pic:cNvPicPr/>
                   </pic:nvPicPr>
                   <pic:blipFill>
@@ -2350,7 +2519,7 @@
                   <pic:spPr>
                     <a:xfrm>
                       <a:off x="0" y="0"/>
-                      <a:ext cx="2897505" cy="3360420"/>
+                      <a:ext cx="4424680" cy="3076575"/>
                     </a:xfrm>
                     <a:prstGeom prst="rect">
                       <a:avLst/>
@@ -2368,22 +2537,320 @@
           </wp:anchor>
         </w:drawing>
       </w:r>
-    </w:p>
-    <w:p>
-      <w:pPr>
-        <w:rPr>
-          <w:rFonts w:ascii="Calibri" w:hAnsi="Calibri" w:cs="Arial"/>
-          <w:lang w:val="es-MX"/>
-        </w:rPr>
-      </w:pPr>
-    </w:p>
-    <w:p>
-      <w:pPr>
-        <w:rPr>
-          <w:rFonts w:ascii="Calibri" w:hAnsi="Calibri" w:cs="Arial"/>
-          <w:lang w:val="es-MX"/>
-        </w:rPr>
-      </w:pPr>
+      <w:bookmarkEnd w:id="0"/>
+      <w:r>
+        <w:rPr>
+          <w:rFonts w:ascii="Calibri" w:hAnsi="Calibri" w:cs="Arial"/>
+          <w:lang w:val="es-MX"/>
+        </w:rPr>
+        <w:t xml:space="preserve">Se sigue el mismo comportamiento que en lo anterior. Definiendo una matriz para asignar los nuevos valores. </w:t>
+      </w:r>
+      <w:r>
+        <w:rPr>
+          <w:rFonts w:ascii="Calibri" w:hAnsi="Calibri" w:cs="Arial"/>
+          <w:lang w:val="es-MX"/>
+        </w:rPr>
+        <w:t>Se verifica que el valor de intensidad de salida no sea mayor que el rango en la escala de grises. De ser así, se asigna un máximo de 255 para aproximarlo a un color blanco (255).</w:t>
+      </w:r>
+    </w:p>
+    <w:p>
+      <w:pPr>
+        <w:rPr>
+          <w:rFonts w:ascii="Calibri" w:hAnsi="Calibri" w:cs="Arial"/>
+          <w:lang w:val="es-MX"/>
+        </w:rPr>
+      </w:pPr>
+    </w:p>
+    <w:p>
+      <w:pPr>
+        <w:rPr>
+          <w:rFonts w:ascii="Calibri" w:hAnsi="Calibri" w:cs="Arial"/>
+          <w:lang w:val="es-MX"/>
+        </w:rPr>
+      </w:pPr>
+    </w:p>
+    <w:p>
+      <w:pPr>
+        <w:rPr>
+          <w:rFonts w:ascii="Calibri" w:hAnsi="Calibri" w:cs="Arial"/>
+          <w:lang w:val="es-MX"/>
+        </w:rPr>
+      </w:pPr>
+    </w:p>
+    <w:p>
+      <w:pPr>
+        <w:rPr>
+          <w:rFonts w:ascii="Calibri" w:hAnsi="Calibri" w:cs="Arial"/>
+          <w:lang w:val="es-MX"/>
+        </w:rPr>
+      </w:pPr>
+    </w:p>
+    <w:p>
+      <w:pPr>
+        <w:rPr>
+          <w:rFonts w:ascii="Calibri" w:hAnsi="Calibri" w:cs="Arial"/>
+          <w:lang w:val="es-MX"/>
+        </w:rPr>
+      </w:pPr>
+    </w:p>
+    <w:p>
+      <w:pPr>
+        <w:rPr>
+          <w:rFonts w:ascii="Calibri" w:hAnsi="Calibri" w:cs="Arial"/>
+          <w:lang w:val="es-MX"/>
+        </w:rPr>
+      </w:pPr>
+    </w:p>
+    <w:p>
+      <w:pPr>
+        <w:rPr>
+          <w:rFonts w:ascii="Calibri" w:hAnsi="Calibri" w:cs="Arial"/>
+          <w:lang w:val="es-MX"/>
+        </w:rPr>
+      </w:pPr>
+    </w:p>
+    <w:p>
+      <w:pPr>
+        <w:rPr>
+          <w:rFonts w:ascii="Calibri" w:hAnsi="Calibri" w:cs="Arial"/>
+          <w:lang w:val="es-MX"/>
+        </w:rPr>
+      </w:pPr>
+    </w:p>
+    <w:p>
+      <w:pPr>
+        <w:rPr>
+          <w:rFonts w:ascii="Calibri" w:hAnsi="Calibri" w:cs="Arial"/>
+          <w:lang w:val="es-MX"/>
+        </w:rPr>
+      </w:pPr>
+    </w:p>
+    <w:p>
+      <w:pPr>
+        <w:rPr>
+          <w:rFonts w:ascii="Calibri" w:hAnsi="Calibri" w:cs="Arial"/>
+          <w:lang w:val="es-MX"/>
+        </w:rPr>
+      </w:pPr>
+    </w:p>
+    <w:p>
+      <w:pPr>
+        <w:rPr>
+          <w:rFonts w:ascii="Calibri" w:hAnsi="Calibri" w:cs="Arial"/>
+          <w:lang w:val="es-MX"/>
+        </w:rPr>
+      </w:pPr>
+    </w:p>
+    <w:p>
+      <w:pPr>
+        <w:rPr>
+          <w:rFonts w:ascii="Calibri" w:hAnsi="Calibri" w:cs="Arial"/>
+          <w:lang w:val="es-MX"/>
+        </w:rPr>
+      </w:pPr>
+    </w:p>
+    <w:p>
+      <w:pPr>
+        <w:rPr>
+          <w:rFonts w:ascii="Calibri" w:hAnsi="Calibri" w:cs="Arial"/>
+          <w:lang w:val="es-MX"/>
+        </w:rPr>
+      </w:pPr>
+    </w:p>
+    <w:p>
+      <w:pPr>
+        <w:rPr>
+          <w:rFonts w:ascii="Calibri" w:hAnsi="Calibri" w:cs="Arial"/>
+          <w:lang w:val="es-MX"/>
+        </w:rPr>
+      </w:pPr>
+    </w:p>
+    <w:p>
+      <w:pPr>
+        <w:rPr>
+          <w:rFonts w:ascii="Calibri" w:hAnsi="Calibri" w:cs="Arial"/>
+          <w:lang w:val="es-MX"/>
+        </w:rPr>
+      </w:pPr>
+    </w:p>
+    <w:p>
+      <w:pPr>
+        <w:rPr>
+          <w:rFonts w:ascii="Calibri" w:hAnsi="Calibri" w:cs="Arial"/>
+          <w:lang w:val="es-MX"/>
+        </w:rPr>
+      </w:pPr>
+    </w:p>
+    <w:p>
+      <w:pPr>
+        <w:rPr>
+          <w:rFonts w:ascii="Calibri" w:hAnsi="Calibri" w:cs="Arial"/>
+          <w:lang w:val="es-MX"/>
+        </w:rPr>
+      </w:pPr>
+    </w:p>
+    <w:p>
+      <w:pPr>
+        <w:rPr>
+          <w:rFonts w:ascii="Calibri" w:hAnsi="Calibri" w:cs="Arial"/>
+          <w:lang w:val="es-MX"/>
+        </w:rPr>
+      </w:pPr>
+      <w:r>
+        <w:rPr>
+          <w:rFonts w:ascii="Calibri" w:hAnsi="Calibri" w:cs="Arial"/>
+          <w:lang w:val="es-MX"/>
+        </w:rPr>
+        <w:t>La salida fue la siguiente:</w:t>
+      </w:r>
+    </w:p>
+    <w:p>
+      <w:pPr>
+        <w:rPr>
+          <w:rFonts w:ascii="Calibri" w:hAnsi="Calibri" w:cs="Arial"/>
+          <w:lang w:val="es-MX"/>
+        </w:rPr>
+      </w:pPr>
+      <w:r>
+        <w:rPr>
+          <w:rFonts w:ascii="Calibri" w:hAnsi="Calibri" w:cs="Arial"/>
+          <w:noProof/>
+          <w:lang w:val="es-MX"/>
+        </w:rPr>
+        <w:drawing>
+          <wp:anchor distT="0" distB="0" distL="114300" distR="114300" simplePos="0" relativeHeight="251677696" behindDoc="0" locked="0" layoutInCell="1" allowOverlap="1" wp14:anchorId="4035CF0F" wp14:editId="6F2DD095">
+            <wp:simplePos x="0" y="0"/>
+            <wp:positionH relativeFrom="column">
+              <wp:posOffset>3037205</wp:posOffset>
+            </wp:positionH>
+            <wp:positionV relativeFrom="paragraph">
+              <wp:posOffset>186055</wp:posOffset>
+            </wp:positionV>
+            <wp:extent cx="3054350" cy="3550920"/>
+            <wp:effectExtent l="0" t="0" r="0" b="0"/>
+            <wp:wrapThrough wrapText="bothSides">
+              <wp:wrapPolygon edited="0">
+                <wp:start x="0" y="0"/>
+                <wp:lineTo x="0" y="21438"/>
+                <wp:lineTo x="21420" y="21438"/>
+                <wp:lineTo x="21420" y="0"/>
+                <wp:lineTo x="0" y="0"/>
+              </wp:wrapPolygon>
+            </wp:wrapThrough>
+            <wp:docPr id="10" name="Imagen 10"/>
+            <wp:cNvGraphicFramePr>
+              <a:graphicFrameLocks xmlns:a="http://schemas.openxmlformats.org/drawingml/2006/main" noChangeAspect="1"/>
+            </wp:cNvGraphicFramePr>
+            <a:graphic xmlns:a="http://schemas.openxmlformats.org/drawingml/2006/main">
+              <a:graphicData uri="http://schemas.openxmlformats.org/drawingml/2006/picture">
+                <pic:pic xmlns:pic="http://schemas.openxmlformats.org/drawingml/2006/picture">
+                  <pic:nvPicPr>
+                    <pic:cNvPr id="2" name="grayScale.png"/>
+                    <pic:cNvPicPr/>
+                  </pic:nvPicPr>
+                  <pic:blipFill>
+                    <a:blip r:embed="rId17">
+                      <a:extLst>
+                        <a:ext uri="{28A0092B-C50C-407E-A947-70E740481C1C}">
+                          <a14:useLocalDpi xmlns:a14="http://schemas.microsoft.com/office/drawing/2010/main" val="0"/>
+                        </a:ext>
+                      </a:extLst>
+                    </a:blip>
+                    <a:stretch>
+                      <a:fillRect/>
+                    </a:stretch>
+                  </pic:blipFill>
+                  <pic:spPr>
+                    <a:xfrm>
+                      <a:off x="0" y="0"/>
+                      <a:ext cx="3054350" cy="3550920"/>
+                    </a:xfrm>
+                    <a:prstGeom prst="rect">
+                      <a:avLst/>
+                    </a:prstGeom>
+                  </pic:spPr>
+                </pic:pic>
+              </a:graphicData>
+            </a:graphic>
+            <wp14:sizeRelH relativeFrom="page">
+              <wp14:pctWidth>0</wp14:pctWidth>
+            </wp14:sizeRelH>
+            <wp14:sizeRelV relativeFrom="page">
+              <wp14:pctHeight>0</wp14:pctHeight>
+            </wp14:sizeRelV>
+          </wp:anchor>
+        </w:drawing>
+      </w:r>
+      <w:r>
+        <w:rPr>
+          <w:rFonts w:ascii="Calibri" w:hAnsi="Calibri" w:cs="Arial"/>
+          <w:noProof/>
+          <w:lang w:val="es-MX"/>
+        </w:rPr>
+        <w:drawing>
+          <wp:anchor distT="0" distB="0" distL="114300" distR="114300" simplePos="0" relativeHeight="251675648" behindDoc="0" locked="0" layoutInCell="1" allowOverlap="1" wp14:anchorId="72B6A737" wp14:editId="7EF386B6">
+            <wp:simplePos x="0" y="0"/>
+            <wp:positionH relativeFrom="column">
+              <wp:posOffset>-542260</wp:posOffset>
+            </wp:positionH>
+            <wp:positionV relativeFrom="paragraph">
+              <wp:posOffset>191740</wp:posOffset>
+            </wp:positionV>
+            <wp:extent cx="3060700" cy="3550920"/>
+            <wp:effectExtent l="0" t="0" r="6350" b="0"/>
+            <wp:wrapThrough wrapText="bothSides">
+              <wp:wrapPolygon edited="0">
+                <wp:start x="0" y="0"/>
+                <wp:lineTo x="0" y="21438"/>
+                <wp:lineTo x="21510" y="21438"/>
+                <wp:lineTo x="21510" y="0"/>
+                <wp:lineTo x="0" y="0"/>
+              </wp:wrapPolygon>
+            </wp:wrapThrough>
+            <wp:docPr id="8" name="Imagen 8"/>
+            <wp:cNvGraphicFramePr>
+              <a:graphicFrameLocks xmlns:a="http://schemas.openxmlformats.org/drawingml/2006/main" noChangeAspect="1"/>
+            </wp:cNvGraphicFramePr>
+            <a:graphic xmlns:a="http://schemas.openxmlformats.org/drawingml/2006/main">
+              <a:graphicData uri="http://schemas.openxmlformats.org/drawingml/2006/picture">
+                <pic:pic xmlns:pic="http://schemas.openxmlformats.org/drawingml/2006/picture">
+                  <pic:nvPicPr>
+                    <pic:cNvPr id="2" name="grayScale.png"/>
+                    <pic:cNvPicPr/>
+                  </pic:nvPicPr>
+                  <pic:blipFill>
+                    <a:blip r:embed="rId13">
+                      <a:extLst>
+                        <a:ext uri="{28A0092B-C50C-407E-A947-70E740481C1C}">
+                          <a14:useLocalDpi xmlns:a14="http://schemas.microsoft.com/office/drawing/2010/main" val="0"/>
+                        </a:ext>
+                      </a:extLst>
+                    </a:blip>
+                    <a:stretch>
+                      <a:fillRect/>
+                    </a:stretch>
+                  </pic:blipFill>
+                  <pic:spPr>
+                    <a:xfrm>
+                      <a:off x="0" y="0"/>
+                      <a:ext cx="3060700" cy="3550920"/>
+                    </a:xfrm>
+                    <a:prstGeom prst="rect">
+                      <a:avLst/>
+                    </a:prstGeom>
+                  </pic:spPr>
+                </pic:pic>
+              </a:graphicData>
+            </a:graphic>
+            <wp14:sizeRelH relativeFrom="page">
+              <wp14:pctWidth>0</wp14:pctWidth>
+            </wp14:sizeRelH>
+            <wp14:sizeRelV relativeFrom="page">
+              <wp14:pctHeight>0</wp14:pctHeight>
+            </wp14:sizeRelV>
+          </wp:anchor>
+        </w:drawing>
+      </w:r>
     </w:p>
     <w:p>
       <w:pPr>
@@ -2522,7 +2989,7 @@
       </w:pPr>
     </w:p>
     <w:sectPr>
-      <w:footerReference w:type="default" r:id="rId17"/>
+      <w:footerReference w:type="default" r:id="rId18"/>
       <w:pgSz w:w="12240" w:h="15840"/>
       <w:pgMar w:top="1134" w:right="1701" w:bottom="851" w:left="1701" w:header="708" w:footer="708" w:gutter="0"/>
       <w:pgNumType w:start="1"/>
@@ -4451,7 +4918,7 @@
 </file>
 
 <file path=customXml/itemProps1.xml><?xml version="1.0" encoding="utf-8"?>
-<ds:datastoreItem xmlns:ds="http://schemas.openxmlformats.org/officeDocument/2006/customXml" ds:itemID="{0F32777C-9291-4664-9530-C358190A7F72}">
+<ds:datastoreItem xmlns:ds="http://schemas.openxmlformats.org/officeDocument/2006/customXml" ds:itemID="{47150ACE-A465-40B8-B548-B0EECB601FEE}">
   <ds:schemaRefs>
     <ds:schemaRef ds:uri="http://schemas.openxmlformats.org/officeDocument/2006/bibliography"/>
   </ds:schemaRefs>

</xml_diff>